<commit_message>
Removed training from project.
</commit_message>
<xml_diff>
--- a/spec/LiveHealthy.docx
+++ b/spec/LiveHealthy.docx
@@ -187,6 +187,7 @@
                               <w:txbxContent>
                                 <w:p>
                                   <w:pPr>
+                                    <w:jc w:val="center"/>
                                     <w:rPr>
                                       <w:color w:val="FFFFFF" w:themeColor="background1"/>
                                       <w:sz w:val="72"/>
@@ -214,7 +215,7 @@
                                           <w:sz w:val="72"/>
                                           <w:szCs w:val="72"/>
                                         </w:rPr>
-                                        <w:t>Систем за правилну исхрану и тренинг</w:t>
+                                        <w:t>Систем за правилну исхрану</w:t>
                                       </w:r>
                                     </w:sdtContent>
                                   </w:sdt>
@@ -358,6 +359,7 @@
                         <w:txbxContent>
                           <w:p>
                             <w:pPr>
+                              <w:jc w:val="center"/>
                               <w:rPr>
                                 <w:color w:val="FFFFFF" w:themeColor="background1"/>
                                 <w:sz w:val="72"/>
@@ -385,7 +387,7 @@
                                     <w:sz w:val="72"/>
                                     <w:szCs w:val="72"/>
                                   </w:rPr>
-                                  <w:t>Систем за правилну исхрану и тренинг</w:t>
+                                  <w:t>Систем за правилну исхрану</w:t>
                                 </w:r>
                               </w:sdtContent>
                             </w:sdt>
@@ -1152,7 +1154,18 @@
     </w:p>
     <w:p>
       <w:r>
-        <w:t>Исхрана, као и тренинг, не одговарају свакој особи у истој мери. Потребно је одредити тип тела, затим начин живота и навика да би се могло успешно приступити проблему правилне исхране и тренинга.</w:t>
+        <w:t>Исхрана, као и тренинг, н</w:t>
+      </w:r>
+      <w:bookmarkStart w:id="0" w:name="_GoBack"/>
+      <w:bookmarkEnd w:id="0"/>
+      <w:r>
+        <w:t>е одговарају свакој особи у истој мери. Потребно је одредити тип тела, затим начин живота и навика да би се могло успешно прис</w:t>
+      </w:r>
+      <w:r>
+        <w:t>тупити проблему правилне исхране</w:t>
+      </w:r>
+      <w:r>
+        <w:t>.</w:t>
       </w:r>
     </w:p>
     <w:p>
@@ -1211,16 +1224,15 @@
     </w:p>
     <w:p>
       <w:r>
-        <w:t>Исто важи и за тренинг. Нису све вежбе, а нарочито тежине одговарајуће за све типове тела.</w:t>
-      </w:r>
-      <w:r>
-        <w:br/>
-        <w:t>Такође, тренингом се не постиже само повећавање мишићне масе, већ се тренинг може конципирати тако да утиче на стање срца, плућа и слично. Физичка активност се јавља у разним облицима и стога постиже различите резултате. Особа треба да ради ону физичку активност која ће јој највише одговарати и најбоље помоћи да стигне до жељеног циља. Такву информацију особе не могу добити ни из ког извора, а да то није непосредно ангажовање личног тренера и професионалца из те области.</w:t>
-      </w:r>
-    </w:p>
-    <w:p>
-      <w:r>
-        <w:t xml:space="preserve">Предност овог решења је та што ће корисник коначно добити јединствен и поуздан извор који ће на основу добијених информација о конкретној јединки креирати јединствен програм исхране и тренинга, </w:t>
+        <w:t>Исто важи и за тренинг. Нису све вежбе, а нарочито тежине о</w:t>
+      </w:r>
+      <w:r>
+        <w:t>дговарајуће за све типове тела.</w:t>
+      </w:r>
+    </w:p>
+    <w:p>
+      <w:r>
+        <w:t xml:space="preserve">Предност овог решења је та што ће корисник коначно добити јединствен и поуздан извор који ће на основу добијених информација о конкретној јединки креирати јединствен програм исхране, </w:t>
       </w:r>
       <w:r>
         <w:rPr>
@@ -1244,7 +1256,6 @@
         <w:rPr>
           <w:rStyle w:val="Strong"/>
         </w:rPr>
-        <w:lastRenderedPageBreak/>
         <w:t>Преглед каснијег проблема</w:t>
       </w:r>
     </w:p>
@@ -1257,7 +1268,7 @@
     </w:p>
     <w:p>
       <w:r>
-        <w:t xml:space="preserve">Након што особа добије правилне информације о својој исхрани и тренингу које су стриктно дефинисане распоредом по данима, па чак и сатима, остаје само да се она њих у потпуности придржава. </w:t>
+        <w:t xml:space="preserve">Након што особа добије правилне информације о својој исхрани које су стриктно дефинисане распоредом по данима, остаје само да се она њих у потпуности придржава. </w:t>
       </w:r>
       <w:r>
         <w:br/>
@@ -1273,6 +1284,7 @@
         </w:numPr>
       </w:pPr>
       <w:r>
+        <w:lastRenderedPageBreak/>
         <w:t xml:space="preserve">Није реално очекивати да особа сама себе води кроз цео процес од почетка а да притом не прекрши распоред и садржај програма. Зато јој у складу са прескоченим обавезама треба </w:t>
       </w:r>
       <w:r>
@@ -1294,7 +1306,7 @@
         </w:numPr>
       </w:pPr>
       <w:r>
-        <w:t xml:space="preserve">Програм исхране и тренинга би требало </w:t>
+        <w:t xml:space="preserve">Програм исхране би требало </w:t>
       </w:r>
       <w:r>
         <w:rPr>
@@ -1317,7 +1329,7 @@
         <w:t xml:space="preserve">прилагођавању </w:t>
       </w:r>
       <w:r>
-        <w:t>лежи решење овог каснијег проблема, јер ће корисник релаксирано моћи да прати програм тренинга и исхране знајући да ће се софтвер сам побринути за успутне савете и коментаре и да ће на крају ипак стићи до жељеног циља.</w:t>
+        <w:t>лежи решење овог каснијег проблема, јер ће корисник релаксирано моћи да прати програм исхране знајући да ће се софтвер сам побринути за успутне савете и коментаре и да ће на крају ипак стићи до жељеног циља.</w:t>
       </w:r>
     </w:p>
     <w:p/>
@@ -1338,7 +1350,10 @@
     </w:p>
     <w:p>
       <w:r>
-        <w:t>Нерегистровани корисник може да одреди тип свог тела на основу улазних података:</w:t>
+        <w:t>Р</w:t>
+      </w:r>
+      <w:r>
+        <w:t>егистровани корисник може да одреди тип свог тела на основу улазних података:</w:t>
       </w:r>
     </w:p>
     <w:p>
@@ -1402,15 +1417,18 @@
       </w:r>
     </w:p>
     <w:p/>
-    <w:p/>
-    <w:p/>
-    <w:p>
-      <w:r>
-        <w:lastRenderedPageBreak/>
+    <w:p>
+      <w:r>
         <w:t>Иницијално корисник</w:t>
       </w:r>
       <w:r>
-        <w:t xml:space="preserve"> услуге креирања личног тренинга и исхране</w:t>
+        <w:t xml:space="preserve"> услуге креирања </w:t>
+      </w:r>
+      <w:r>
+        <w:t xml:space="preserve">личног плана </w:t>
+      </w:r>
+      <w:r>
+        <w:t>исхране</w:t>
       </w:r>
       <w:r>
         <w:t xml:space="preserve"> треба да унесе следеће податке.</w:t>
@@ -1477,112 +1495,48 @@
         </w:numPr>
       </w:pPr>
       <w:r>
-        <w:t>Просечну активност у току дана</w:t>
+        <w:t>Жељени крајњи циљ</w:t>
       </w:r>
     </w:p>
     <w:p>
       <w:pPr>
         <w:pStyle w:val="ListParagraph"/>
-        <w:numPr>
-          <w:ilvl w:val="0"/>
-          <w:numId w:val="2"/>
-        </w:numPr>
-      </w:pPr>
-      <w:r>
-        <w:t>Нежељену храну (алергије и слично)</w:t>
-      </w:r>
-    </w:p>
-    <w:p>
-      <w:pPr>
-        <w:pStyle w:val="ListParagraph"/>
-        <w:numPr>
-          <w:ilvl w:val="0"/>
-          <w:numId w:val="2"/>
-        </w:numPr>
-      </w:pPr>
-      <w:r>
-        <w:t>Евентуална хронична обољења</w:t>
-      </w:r>
-    </w:p>
-    <w:p>
-      <w:pPr>
-        <w:pStyle w:val="ListParagraph"/>
-        <w:numPr>
-          <w:ilvl w:val="0"/>
-          <w:numId w:val="2"/>
-        </w:numPr>
-      </w:pPr>
-      <w:r>
-        <w:t>Занимање</w:t>
-      </w:r>
-    </w:p>
-    <w:p>
-      <w:pPr>
-        <w:pStyle w:val="ListParagraph"/>
-        <w:numPr>
-          <w:ilvl w:val="0"/>
-          <w:numId w:val="2"/>
-        </w:numPr>
-      </w:pPr>
-      <w:r>
-        <w:t>Финансијска ограничења (опционо)</w:t>
-      </w:r>
-    </w:p>
-    <w:p>
-      <w:pPr>
-        <w:pStyle w:val="ListParagraph"/>
-        <w:numPr>
-          <w:ilvl w:val="0"/>
-          <w:numId w:val="2"/>
-        </w:numPr>
-      </w:pPr>
-      <w:r>
-        <w:t>Жељени крајњи циљ</w:t>
-      </w:r>
-    </w:p>
-    <w:p>
-      <w:pPr>
-        <w:pStyle w:val="ListParagraph"/>
-      </w:pPr>
-    </w:p>
-    <w:p>
-      <w:r>
-        <w:t>У току праћења програма корисник треба да ажурира своје активности и унесе потребне информације о:</w:t>
-      </w:r>
-    </w:p>
-    <w:p>
-      <w:pPr>
-        <w:pStyle w:val="ListParagraph"/>
-        <w:numPr>
-          <w:ilvl w:val="0"/>
-          <w:numId w:val="3"/>
-        </w:numPr>
-      </w:pPr>
-      <w:r>
-        <w:t>Поштовању/одступањима од плана исхране</w:t>
-      </w:r>
-    </w:p>
-    <w:p>
-      <w:pPr>
-        <w:pStyle w:val="ListParagraph"/>
-        <w:numPr>
-          <w:ilvl w:val="0"/>
-          <w:numId w:val="3"/>
-        </w:numPr>
-      </w:pPr>
-      <w:r>
-        <w:t>Поштовању/одступањима од плана тренинга</w:t>
-      </w:r>
-    </w:p>
-    <w:p>
-      <w:r>
-        <w:t>Иницијално корисник добија јединствен план исхране и тренинга који је прилагођен њему на основу унесених података. Тај план је коначан и корисник га може или не мора прихватити.</w:t>
-      </w:r>
+      </w:pPr>
     </w:p>
     <w:p/>
     <w:p>
       <w:r>
-        <w:t xml:space="preserve">У току праћења програма исти се има прилагодити на основу унетих информација о корисниковом придржавању плана исхране и тренинга. На пример: уколико је прескочен програм вежби које су за план имале да тај дан потроше значајан број калорија, кориснику се не треба омогућити да настави да се храни по плану, јер није потрошио оно што је планирано, те се план исхране (и тренинга) има померити или променити. </w:t>
+        <w:lastRenderedPageBreak/>
+        <w:t>У току праћења програма корисник треба да ажурира своје активности и унесе потребне информације о</w:t>
+      </w:r>
+      <w:r>
+        <w:t xml:space="preserve"> поштовању/одступањеима од плана исхране.</w:t>
+      </w:r>
+    </w:p>
+    <w:p>
+      <w:r>
+        <w:t>Иницијално корисник добија је</w:t>
+      </w:r>
+      <w:r>
+        <w:t>динствен план исхране</w:t>
+      </w:r>
+      <w:r>
+        <w:t xml:space="preserve"> који је прилагођен њему на основу унесених података. Тај план је коначан и корисник га може или не мора прихватити.</w:t>
+      </w:r>
+    </w:p>
+    <w:p/>
+    <w:p>
+      <w:r>
+        <w:t>У току праћења програма исти се има прилагодити на основу унетих информација о корисниковом прид</w:t>
+      </w:r>
+      <w:r>
+        <w:t>ржавању плана исхране</w:t>
+      </w:r>
+      <w:r>
+        <w:t xml:space="preserve">. На пример: </w:t>
+      </w:r>
+      <w:r>
+        <w:t>уколико је корисник прекршио план и унео више калорија него што је за тај дан предвиђено, треба увести казну и променити план исхране тако да се на пример наредног дана умањи потребан унос калорија.</w:t>
       </w:r>
     </w:p>
     <w:p>
@@ -1599,7 +1553,6 @@
         </w:rPr>
       </w:pPr>
       <w:r>
-        <w:lastRenderedPageBreak/>
         <w:t>Такође врши се евалуација активности након одређеног временског периода са планираним евентуалним наградама у виду повећања толеранције на исхрану и слично.</w:t>
       </w:r>
     </w:p>
@@ -1680,7 +1633,7 @@
         </w:numPr>
       </w:pPr>
       <w:r>
-        <w:t>Гликемијски индекс</w:t>
+        <w:t>Калоријска вредност</w:t>
       </w:r>
     </w:p>
     <w:p>
@@ -1702,64 +1655,18 @@
     </w:p>
     <w:p>
       <w:r>
-        <w:t>Систем треба да познаје одређене формуле за израчунавање прагова као што су минималан потребан унос калорија за одређени тип тела.</w:t>
+        <w:lastRenderedPageBreak/>
+        <w:t>Систем треба да познаје одређене формуле за израчунавање прагова као што су минималан потребан унос калорија за одређени тип тела</w:t>
+      </w:r>
+      <w:r>
+        <w:t>, проценат масти, индекс телесне масе и слично</w:t>
+      </w:r>
+      <w:r>
+        <w:t>.</w:t>
       </w:r>
     </w:p>
     <w:p/>
     <w:p>
-      <w:r>
-        <w:t>Систем треба да има следеће информације о тренингу:</w:t>
-      </w:r>
-    </w:p>
-    <w:p>
-      <w:pPr>
-        <w:pStyle w:val="ListParagraph"/>
-        <w:numPr>
-          <w:ilvl w:val="0"/>
-          <w:numId w:val="5"/>
-        </w:numPr>
-      </w:pPr>
-      <w:r>
-        <w:t>Групу мишића које одређена активност погађа</w:t>
-      </w:r>
-    </w:p>
-    <w:p>
-      <w:pPr>
-        <w:pStyle w:val="ListParagraph"/>
-        <w:numPr>
-          <w:ilvl w:val="0"/>
-          <w:numId w:val="5"/>
-        </w:numPr>
-      </w:pPr>
-      <w:r>
-        <w:t>Процењени временски период потребан за извођење те активности</w:t>
-      </w:r>
-    </w:p>
-    <w:p>
-      <w:r>
-        <w:t xml:space="preserve">Процењену количину калорија која се потроши </w:t>
-      </w:r>
-      <w:r>
-        <w:rPr>
-          <w:u w:val="single"/>
-        </w:rPr>
-        <w:t>у току</w:t>
-      </w:r>
-      <w:r>
-        <w:t xml:space="preserve"> и </w:t>
-      </w:r>
-      <w:r>
-        <w:rPr>
-          <w:u w:val="single"/>
-        </w:rPr>
-        <w:t>након</w:t>
-      </w:r>
-      <w:r>
-        <w:t xml:space="preserve"> физичке активности.</w:t>
-      </w:r>
-    </w:p>
-    <w:p/>
-    <w:p>
       <w:pPr>
         <w:pStyle w:val="Heading1"/>
         <w:rPr>
@@ -1802,7 +1709,6 @@
         <w:rPr>
           <w:rStyle w:val="Strong"/>
         </w:rPr>
-        <w:lastRenderedPageBreak/>
         <w:t>Пример резоновања</w:t>
       </w:r>
     </w:p>
@@ -1875,7 +1781,7 @@
         </w:numPr>
       </w:pPr>
       <w:r>
-        <w:t>Просечна активност: Пола сата хода дневно</w:t>
+        <w:t>Пол: мушки</w:t>
       </w:r>
     </w:p>
     <w:p>
@@ -1887,53 +1793,9 @@
         </w:numPr>
       </w:pPr>
       <w:r>
-        <w:t>Хроничних обољења: НЕМА</w:t>
-      </w:r>
-    </w:p>
-    <w:p>
-      <w:pPr>
-        <w:pStyle w:val="ListParagraph"/>
-        <w:numPr>
-          <w:ilvl w:val="0"/>
-          <w:numId w:val="6"/>
-        </w:numPr>
-      </w:pPr>
-      <w:r>
-        <w:t>Алергија: НЕМА</w:t>
-      </w:r>
-    </w:p>
-    <w:p>
-      <w:pPr>
-        <w:pStyle w:val="ListParagraph"/>
-        <w:numPr>
-          <w:ilvl w:val="0"/>
-          <w:numId w:val="6"/>
-        </w:numPr>
-      </w:pPr>
-      <w:r>
-        <w:t>Занимање: Студент</w:t>
-      </w:r>
-    </w:p>
-    <w:p>
-      <w:pPr>
-        <w:pStyle w:val="ListParagraph"/>
-        <w:numPr>
-          <w:ilvl w:val="0"/>
-          <w:numId w:val="6"/>
-        </w:numPr>
-      </w:pPr>
-      <w:r>
-        <w:t xml:space="preserve">Финансијско стање: </w:t>
-      </w:r>
-      <w:r>
-        <w:rPr>
-          <w:b/>
-          <w:u w:val="single"/>
-        </w:rPr>
-        <w:t>Непознато</w:t>
-      </w:r>
-    </w:p>
-    <w:p/>
+        <w:t>Година: 22</w:t>
+      </w:r>
+    </w:p>
     <w:p>
       <w:r>
         <w:t>План за његов тип тела:</w:t>
@@ -1948,7 +1810,21 @@
         </w:numPr>
       </w:pPr>
       <w:r>
-        <w:t>Скупља “Low Carb” исхрана (детаљније)</w:t>
+        <w:t>Обрачунавају се индекси за његов тип тела, као и брзина базалног метаболизма. На основу пола и циља бирају се групе хране и број калорија се дели између оброка на основу приоритета.</w:t>
+      </w:r>
+    </w:p>
+    <w:p>
+      <w:r>
+        <w:t>Други случај</w:t>
+      </w:r>
+      <w:r>
+        <w:t>:</w:t>
+      </w:r>
+    </w:p>
+    <w:p/>
+    <w:p>
+      <w:r>
+        <w:t>Исти циљ</w:t>
       </w:r>
     </w:p>
     <w:p>
@@ -1956,25 +1832,11 @@
         <w:pStyle w:val="ListParagraph"/>
         <w:numPr>
           <w:ilvl w:val="0"/>
-          <w:numId w:val="7"/>
+          <w:numId w:val="10"/>
         </w:numPr>
       </w:pPr>
       <w:r>
-        <w:t>Три тренинга снаге недељно – вишезглобне вежбе (детаљније)</w:t>
-      </w:r>
-    </w:p>
-    <w:p>
-      <w:r>
-        <w:t>Други случај</w:t>
-      </w:r>
-      <w:r>
-        <w:t>:</w:t>
-      </w:r>
-    </w:p>
-    <w:p/>
-    <w:p>
-      <w:r>
-        <w:t>Исти циљ</w:t>
+        <w:t>Исти подаци о кориснику</w:t>
       </w:r>
     </w:p>
     <w:p>
@@ -1982,37 +1844,23 @@
         <w:pStyle w:val="ListParagraph"/>
         <w:numPr>
           <w:ilvl w:val="0"/>
-          <w:numId w:val="8"/>
+          <w:numId w:val="10"/>
         </w:numPr>
       </w:pPr>
       <w:r>
-        <w:t>Исти подаци о кориснику</w:t>
-      </w:r>
-    </w:p>
-    <w:p>
-      <w:pPr>
-        <w:pStyle w:val="ListParagraph"/>
-        <w:numPr>
-          <w:ilvl w:val="0"/>
-          <w:numId w:val="8"/>
-        </w:numPr>
-      </w:pPr>
-      <w:r>
-        <w:t>Финансијско стање</w:t>
-      </w:r>
-      <w:r>
-        <w:t>: 850 динара на храну дневно</w:t>
-      </w:r>
-    </w:p>
-    <w:p>
-      <w:r>
-        <w:t xml:space="preserve">План за његов тип тела, </w:t>
-      </w:r>
-      <w:r>
-        <w:rPr>
-          <w:u w:val="single"/>
-        </w:rPr>
-        <w:t>и његове финансије</w:t>
+        <w:t>Тежина 100</w:t>
+      </w:r>
+      <w:r>
+        <w:t>кг</w:t>
+      </w:r>
+    </w:p>
+    <w:p>
+      <w:pPr>
+        <w:ind w:left="360"/>
+      </w:pPr>
+      <w:r>
+        <w:lastRenderedPageBreak/>
+        <w:t>План за његов тип тела</w:t>
       </w:r>
     </w:p>
     <w:p>
@@ -2024,7 +1872,12 @@
         </w:numPr>
       </w:pPr>
       <w:r>
-        <w:t>Јефтинија “Intermitent Fasting” исхрана (детаљније)</w:t>
+        <w:t>План је драстичнији, број калорија мањи а број оброка смањен на 2</w:t>
+      </w:r>
+    </w:p>
+    <w:p>
+      <w:r>
+        <w:t>Резоновање у току праћења плана исхране:</w:t>
       </w:r>
     </w:p>
     <w:p>
@@ -2032,23 +1885,23 @@
         <w:pStyle w:val="ListParagraph"/>
         <w:numPr>
           <w:ilvl w:val="0"/>
-          <w:numId w:val="9"/>
+          <w:numId w:val="12"/>
         </w:numPr>
       </w:pPr>
       <w:r>
-        <w:t>Три тренинга снаге недељно.</w:t>
-      </w:r>
-    </w:p>
-    <w:p>
-      <w:r>
-        <w:t>Трећи случај</w:t>
-      </w:r>
-    </w:p>
-    <w:p/>
-    <w:p>
-      <w:r>
-        <w:lastRenderedPageBreak/>
-        <w:t>Исти циљ</w:t>
+        <w:t>Услов правила 1: Особа је дан</w:t>
+      </w:r>
+      <w:r>
+        <w:t>ас унела предвиђене намирнице</w:t>
+      </w:r>
+      <w:r>
+        <w:t xml:space="preserve">-&gt; </w:t>
+      </w:r>
+      <w:r>
+        <w:rPr>
+          <w:u w:val="single"/>
+        </w:rPr>
+        <w:t>настави по плану</w:t>
       </w:r>
     </w:p>
     <w:p>
@@ -2056,11 +1909,17 @@
         <w:pStyle w:val="ListParagraph"/>
         <w:numPr>
           <w:ilvl w:val="0"/>
-          <w:numId w:val="10"/>
+          <w:numId w:val="12"/>
         </w:numPr>
       </w:pPr>
       <w:r>
-        <w:t>Исти подаци о кориснику</w:t>
+        <w:t xml:space="preserve">Услов правила 2 које наслеђује правило 1: Особа је у последњих 2 недеље испоштовала план и програм -&gt; </w:t>
+      </w:r>
+      <w:r>
+        <w:rPr>
+          <w:u w:val="single"/>
+        </w:rPr>
+        <w:t>архивирај постигнуто и ажурирај план</w:t>
       </w:r>
     </w:p>
     <w:p>
@@ -2068,28 +1927,96 @@
         <w:pStyle w:val="ListParagraph"/>
         <w:numPr>
           <w:ilvl w:val="0"/>
-          <w:numId w:val="10"/>
+          <w:numId w:val="12"/>
         </w:numPr>
-      </w:pPr>
-      <w:r>
-        <w:t>Хроничних обољења: Има – Блаже обољење срца</w:t>
-      </w:r>
-    </w:p>
-    <w:p>
-      <w:r>
-        <w:t>План за његов тип тела, и његово здравствено стање</w:t>
-      </w:r>
-    </w:p>
-    <w:p>
-      <w:pPr>
-        <w:pStyle w:val="ListParagraph"/>
-        <w:numPr>
-          <w:ilvl w:val="0"/>
-          <w:numId w:val="9"/>
-        </w:numPr>
-      </w:pPr>
-      <w:r>
-        <w:t>Јефтинија “Intermitent Fasting” исхрана (детаљније)</w:t>
+        <w:rPr>
+          <w:rStyle w:val="Strong"/>
+          <w:bCs w:val="0"/>
+          <w:sz w:val="28"/>
+          <w:u w:val="none"/>
+        </w:rPr>
+      </w:pPr>
+      <w:r>
+        <w:t>Услов правила 3 које наслеђује правило 2: Особа је постигла резултате који су испред очекиваних (мања телесна тежина од предвиђене/ подиже веће тежине од очекиваних)</w:t>
+      </w:r>
+      <w:r>
+        <w:rPr>
+          <w:lang w:val="sr-Latn-RS"/>
+        </w:rPr>
+        <w:t xml:space="preserve"> -</w:t>
+      </w:r>
+      <w:r>
+        <w:t xml:space="preserve">&gt; </w:t>
+      </w:r>
+      <w:r>
+        <w:rPr>
+          <w:u w:val="single"/>
+        </w:rPr>
+        <w:t>награда у виду толеранциј</w:t>
+      </w:r>
+      <w:r>
+        <w:rPr>
+          <w:u w:val="single"/>
+        </w:rPr>
+        <w:t>е на будућа одступања у исхрани</w:t>
+      </w:r>
+    </w:p>
+    <w:p>
+      <w:pPr>
+        <w:rPr>
+          <w:rStyle w:val="Strong"/>
+        </w:rPr>
+      </w:pPr>
+    </w:p>
+    <w:p>
+      <w:pPr>
+        <w:rPr>
+          <w:rStyle w:val="Strong"/>
+        </w:rPr>
+      </w:pPr>
+      <w:r>
+        <w:rPr>
+          <w:rStyle w:val="Strong"/>
+        </w:rPr>
+        <w:t>Правила:</w:t>
+      </w:r>
+    </w:p>
+    <w:p>
+      <w:pPr>
+        <w:rPr>
+          <w:rStyle w:val="Strong"/>
+          <w:bCs w:val="0"/>
+          <w:sz w:val="28"/>
+          <w:u w:val="none"/>
+        </w:rPr>
+      </w:pPr>
+      <w:r>
+        <w:rPr>
+          <w:rStyle w:val="Strong"/>
+          <w:bCs w:val="0"/>
+          <w:sz w:val="28"/>
+          <w:u w:val="none"/>
+        </w:rPr>
+        <w:t>Одређивање типа тела:</w:t>
+      </w:r>
+    </w:p>
+    <w:p>
+      <w:pPr>
+        <w:rPr>
+          <w:rStyle w:val="Strong"/>
+          <w:bCs w:val="0"/>
+          <w:sz w:val="28"/>
+          <w:u w:val="none"/>
+        </w:rPr>
+      </w:pPr>
+      <w:r>
+        <w:rPr>
+          <w:rStyle w:val="Strong"/>
+          <w:bCs w:val="0"/>
+          <w:sz w:val="28"/>
+          <w:u w:val="none"/>
+        </w:rPr>
+        <w:t>Ектоморф:</w:t>
       </w:r>
     </w:p>
     <w:p>
@@ -2100,136 +2027,20 @@
           <w:numId w:val="11"/>
         </w:numPr>
         <w:rPr>
-          <w:i/>
-        </w:rPr>
-      </w:pPr>
-      <w:r>
-        <w:t>Евентуалне серије брзог ходања у трајању од 4 до 7 минута.</w:t>
-      </w:r>
-    </w:p>
-    <w:p/>
-    <w:p>
-      <w:r>
-        <w:t>Резоновање у току праћења плана исхране и тренинга:</w:t>
-      </w:r>
-    </w:p>
-    <w:p>
-      <w:pPr>
-        <w:pStyle w:val="ListParagraph"/>
-        <w:numPr>
-          <w:ilvl w:val="0"/>
-          <w:numId w:val="12"/>
-        </w:numPr>
-      </w:pPr>
-      <w:r>
-        <w:t xml:space="preserve">Услов правила 1: Особа је данас унела предвиђене намирнице и одрадила тражену физичку активност -&gt; </w:t>
-      </w:r>
-      <w:r>
-        <w:rPr>
-          <w:u w:val="single"/>
-        </w:rPr>
-        <w:t>настави по плану</w:t>
-      </w:r>
-    </w:p>
-    <w:p>
-      <w:pPr>
-        <w:pStyle w:val="ListParagraph"/>
-        <w:numPr>
-          <w:ilvl w:val="0"/>
-          <w:numId w:val="12"/>
-        </w:numPr>
-      </w:pPr>
-      <w:r>
-        <w:t xml:space="preserve">Услов правила 2 које наслеђује правило 1: Особа је у последњих 2 недеље испоштовала план и програм -&gt; </w:t>
-      </w:r>
-      <w:r>
-        <w:rPr>
-          <w:u w:val="single"/>
-        </w:rPr>
-        <w:t>архивирај постигнуто и ажурирај план</w:t>
-      </w:r>
-    </w:p>
-    <w:p>
-      <w:pPr>
-        <w:rPr>
-          <w:rStyle w:val="Strong"/>
-        </w:rPr>
-      </w:pPr>
-      <w:r>
-        <w:t>Услов правила 3 које наслеђује правило 2: Особа је постигла резултате који су испред очекиваних (мања телесна тежина од предвиђене/ подиже веће тежине од очекиваних)</w:t>
-      </w:r>
-      <w:r>
-        <w:rPr>
-          <w:lang w:val="sr-Latn-RS"/>
-        </w:rPr>
-        <w:t xml:space="preserve"> -</w:t>
-      </w:r>
-      <w:r>
-        <w:t xml:space="preserve">&gt; </w:t>
-      </w:r>
-      <w:r>
-        <w:rPr>
-          <w:u w:val="single"/>
-        </w:rPr>
-        <w:t>награда у виду толеранције на будућа одступања у исхрани или тренингу</w:t>
-      </w:r>
-    </w:p>
-    <w:p>
-      <w:pPr>
-        <w:rPr>
-          <w:rStyle w:val="Strong"/>
-        </w:rPr>
-      </w:pPr>
-    </w:p>
-    <w:p>
-      <w:pPr>
-        <w:rPr>
-          <w:rStyle w:val="Strong"/>
-        </w:rPr>
-      </w:pPr>
-      <w:r>
-        <w:rPr>
-          <w:rStyle w:val="Strong"/>
-        </w:rPr>
-        <w:t>Правила:</w:t>
-      </w:r>
-    </w:p>
-    <w:p>
-      <w:pPr>
-        <w:rPr>
-          <w:rStyle w:val="Strong"/>
-          <w:bCs w:val="0"/>
-          <w:sz w:val="28"/>
-          <w:u w:val="none"/>
-        </w:rPr>
-      </w:pPr>
-      <w:r>
-        <w:rPr>
-          <w:rStyle w:val="Strong"/>
-          <w:bCs w:val="0"/>
-          <w:sz w:val="28"/>
-          <w:u w:val="none"/>
-        </w:rPr>
-        <w:t>Одређивање типа тела:</w:t>
-      </w:r>
-    </w:p>
-    <w:p>
-      <w:pPr>
-        <w:rPr>
-          <w:rStyle w:val="Strong"/>
-          <w:bCs w:val="0"/>
-          <w:sz w:val="28"/>
-          <w:u w:val="none"/>
-        </w:rPr>
-      </w:pPr>
-      <w:r>
-        <w:rPr>
-          <w:rStyle w:val="Strong"/>
-          <w:bCs w:val="0"/>
-          <w:sz w:val="28"/>
-          <w:u w:val="none"/>
-        </w:rPr>
-        <w:t>Ектоморф:</w:t>
+          <w:rStyle w:val="Strong"/>
+          <w:bCs w:val="0"/>
+          <w:sz w:val="28"/>
+          <w:u w:val="none"/>
+        </w:rPr>
+      </w:pPr>
+      <w:r>
+        <w:rPr>
+          <w:rStyle w:val="Strong"/>
+          <w:bCs w:val="0"/>
+          <w:sz w:val="28"/>
+          <w:u w:val="none"/>
+        </w:rPr>
+        <w:t>Рамена ужа него кукови</w:t>
       </w:r>
     </w:p>
     <w:p>
@@ -2253,7 +2064,7 @@
           <w:sz w:val="28"/>
           <w:u w:val="none"/>
         </w:rPr>
-        <w:t>Рамена ужа него кукови</w:t>
+        <w:t>Мале подлактице</w:t>
       </w:r>
     </w:p>
     <w:p>
@@ -2277,7 +2088,7 @@
           <w:sz w:val="28"/>
           <w:u w:val="none"/>
         </w:rPr>
-        <w:t>Мале подлактице</w:t>
+        <w:t>Издужено тело</w:t>
       </w:r>
     </w:p>
     <w:p>
@@ -2301,7 +2112,7 @@
           <w:sz w:val="28"/>
           <w:u w:val="none"/>
         </w:rPr>
-        <w:t>Издужено тело</w:t>
+        <w:t>Има потешкоћа са набацивањем телесне или мишићне масе</w:t>
       </w:r>
     </w:p>
     <w:p>
@@ -2325,30 +2136,6 @@
           <w:sz w:val="28"/>
           <w:u w:val="none"/>
         </w:rPr>
-        <w:t>Има потешкоћа са набацивањем телесне или мишићне масе</w:t>
-      </w:r>
-    </w:p>
-    <w:p>
-      <w:pPr>
-        <w:pStyle w:val="ListParagraph"/>
-        <w:numPr>
-          <w:ilvl w:val="0"/>
-          <w:numId w:val="11"/>
-        </w:numPr>
-        <w:rPr>
-          <w:rStyle w:val="Strong"/>
-          <w:bCs w:val="0"/>
-          <w:sz w:val="28"/>
-          <w:u w:val="none"/>
-        </w:rPr>
-      </w:pPr>
-      <w:r>
-        <w:rPr>
-          <w:rStyle w:val="Strong"/>
-          <w:bCs w:val="0"/>
-          <w:sz w:val="28"/>
-          <w:u w:val="none"/>
-        </w:rPr>
         <w:t>Тело има веће тенденције да остане мршаво</w:t>
       </w:r>
     </w:p>
@@ -2416,7 +2203,6 @@
           <w:sz w:val="28"/>
           <w:u w:val="none"/>
         </w:rPr>
-        <w:lastRenderedPageBreak/>
         <w:t>Подлактице средње величине</w:t>
       </w:r>
     </w:p>
@@ -2532,6 +2318,7 @@
           <w:sz w:val="28"/>
           <w:u w:val="none"/>
         </w:rPr>
+        <w:lastRenderedPageBreak/>
         <w:t>Рамена шира него кукови</w:t>
       </w:r>
     </w:p>
@@ -2761,7 +2548,6 @@
           <w:sz w:val="28"/>
           <w:u w:val="none"/>
         </w:rPr>
-        <w:lastRenderedPageBreak/>
         <w:t>Одређивање циља који треба постићи</w:t>
       </w:r>
       <w:r>
@@ -2885,6 +2671,7 @@
           <w:sz w:val="28"/>
           <w:u w:val="none"/>
         </w:rPr>
+        <w:lastRenderedPageBreak/>
         <w:t>Тренутна тежина налази се у области толеранције око идеалне тежине</w:t>
       </w:r>
     </w:p>
@@ -3123,16 +2910,7 @@
           <w:sz w:val="28"/>
           <w:u w:val="none"/>
         </w:rPr>
-        <w:t xml:space="preserve">Брзо мршављење </w:t>
-      </w:r>
-      <w:r>
-        <w:rPr>
-          <w:rStyle w:val="Strong"/>
-          <w:bCs w:val="0"/>
-          <w:sz w:val="28"/>
-          <w:u w:val="none"/>
-        </w:rPr>
-        <w:t>– наслеђује Мршављење</w:t>
+        <w:t>Брзо мршављење – наслеђује Мршављење</w:t>
       </w:r>
     </w:p>
     <w:p>
@@ -3288,7 +3066,6 @@
           <w:sz w:val="28"/>
           <w:u w:val="none"/>
         </w:rPr>
-        <w:lastRenderedPageBreak/>
         <w:t>Гојење:</w:t>
       </w:r>
     </w:p>
@@ -3415,6 +3192,7 @@
           <w:sz w:val="28"/>
           <w:u w:val="none"/>
         </w:rPr>
+        <w:lastRenderedPageBreak/>
         <w:t>Ниво 2</w:t>
       </w:r>
     </w:p>
@@ -3607,25 +3385,7 @@
           <w:sz w:val="28"/>
           <w:u w:val="none"/>
         </w:rPr>
-        <w:t xml:space="preserve">Проценат масти у телу је </w:t>
-      </w:r>
-      <w:r>
-        <w:rPr>
-          <w:rStyle w:val="Strong"/>
-          <w:bCs w:val="0"/>
-          <w:sz w:val="28"/>
-          <w:u w:val="none"/>
-        </w:rPr>
-        <w:t>мањи</w:t>
-      </w:r>
-      <w:r>
-        <w:rPr>
-          <w:rStyle w:val="Strong"/>
-          <w:bCs w:val="0"/>
-          <w:sz w:val="28"/>
-          <w:u w:val="none"/>
-        </w:rPr>
-        <w:t xml:space="preserve"> од идеалног процента одређеног на основу старости и пола </w:t>
+        <w:t xml:space="preserve">Проценат масти у телу је мањи од идеалног процента одређеног на основу старости и пола </w:t>
       </w:r>
     </w:p>
     <w:p>
@@ -3704,8 +3464,6 @@
         </w:rPr>
         <w:t>У наставку рада треба одабрати храну која улази у план на основу изабраног циља, калорија и одабране забрањене хране за унос.</w:t>
       </w:r>
-      <w:bookmarkStart w:id="0" w:name="_GoBack"/>
-      <w:bookmarkEnd w:id="0"/>
     </w:p>
     <w:sectPr>
       <w:pgSz w:w="12240" w:h="15840"/>

</xml_diff>